<commit_message>
TS 4.5,4.7 New Stats - 29/03/2022
</commit_message>
<xml_diff>
--- a/TS Jatai Ghanam Project/TS 4.5/TS 4.5 Revised New Statistics.docx
+++ b/TS Jatai Ghanam Project/TS 4.5/TS 4.5 Revised New Statistics.docx
@@ -157,6 +157,15 @@
         </w:rPr>
         <w:t>4.5.2.1 :        8       0       0       0       0       0       0       0       42      50      58</w:t>
       </w:r>
+      <w:r>
+        <w:rPr>
+          <w:rFonts w:eastAsia="Times New Roman" w:cs="Arial"/>
+          <w:sz w:val="24"/>
+          <w:szCs w:val="24"/>
+          <w:lang w:val="en-IN" w:eastAsia="en-IN" w:bidi="ta-IN"/>
+        </w:rPr>
+        <w:t xml:space="preserve"> OK</w:t>
+      </w:r>
     </w:p>
     <w:p>
       <w:pPr>
@@ -177,6 +186,15 @@
         </w:rPr>
         <w:t>4.5.2.2 :        4       0       0       0       1       0       0       0       24      29      33</w:t>
       </w:r>
+      <w:r>
+        <w:rPr>
+          <w:rFonts w:eastAsia="Times New Roman" w:cs="Arial"/>
+          <w:sz w:val="24"/>
+          <w:szCs w:val="24"/>
+          <w:lang w:val="en-IN" w:eastAsia="en-IN" w:bidi="ta-IN"/>
+        </w:rPr>
+        <w:t xml:space="preserve"> OK</w:t>
+      </w:r>
     </w:p>
     <w:p>
       <w:pPr>
@@ -197,6 +215,15 @@
         </w:rPr>
         <w:t>4.5.3.1 :        14      0       0       0       0       0       0       0       36      50      64</w:t>
       </w:r>
+      <w:r>
+        <w:rPr>
+          <w:rFonts w:eastAsia="Times New Roman" w:cs="Arial"/>
+          <w:sz w:val="24"/>
+          <w:szCs w:val="24"/>
+          <w:lang w:val="en-IN" w:eastAsia="en-IN" w:bidi="ta-IN"/>
+        </w:rPr>
+        <w:t xml:space="preserve"> OK</w:t>
+      </w:r>
     </w:p>
     <w:p>
       <w:pPr>
@@ -217,6 +244,15 @@
         </w:rPr>
         <w:t>4.5.3.2 :        14      0       0       0       1       0       0       0       38      53      67</w:t>
       </w:r>
+      <w:r>
+        <w:rPr>
+          <w:rFonts w:eastAsia="Times New Roman" w:cs="Arial"/>
+          <w:sz w:val="24"/>
+          <w:szCs w:val="24"/>
+          <w:lang w:val="en-IN" w:eastAsia="en-IN" w:bidi="ta-IN"/>
+        </w:rPr>
+        <w:t xml:space="preserve"> OK</w:t>
+      </w:r>
     </w:p>
     <w:p>
       <w:pPr>
@@ -237,6 +273,15 @@
         </w:rPr>
         <w:t>4.5.4.1 :        9       0       0       0       0       0       0       0       41      50      59</w:t>
       </w:r>
+      <w:r>
+        <w:rPr>
+          <w:rFonts w:eastAsia="Times New Roman" w:cs="Arial"/>
+          <w:sz w:val="24"/>
+          <w:szCs w:val="24"/>
+          <w:lang w:val="en-IN" w:eastAsia="en-IN" w:bidi="ta-IN"/>
+        </w:rPr>
+        <w:t xml:space="preserve"> OK</w:t>
+      </w:r>
     </w:p>
     <w:p>
       <w:pPr>
@@ -257,6 +302,15 @@
         </w:rPr>
         <w:t>4.5.4.2 :        12      0       0       0       1       0       0       0       39      52      64</w:t>
       </w:r>
+      <w:r>
+        <w:rPr>
+          <w:rFonts w:eastAsia="Times New Roman" w:cs="Arial"/>
+          <w:sz w:val="24"/>
+          <w:szCs w:val="24"/>
+          <w:lang w:val="en-IN" w:eastAsia="en-IN" w:bidi="ta-IN"/>
+        </w:rPr>
+        <w:t xml:space="preserve"> OK</w:t>
+      </w:r>
     </w:p>
     <w:p>
       <w:pPr>
@@ -277,6 +331,15 @@
         </w:rPr>
         <w:t>4.5.5.1 :        10      0       0       0       0       0       0       0       40      50      60</w:t>
       </w:r>
+      <w:r>
+        <w:rPr>
+          <w:rFonts w:eastAsia="Times New Roman" w:cs="Arial"/>
+          <w:sz w:val="24"/>
+          <w:szCs w:val="24"/>
+          <w:lang w:val="en-IN" w:eastAsia="en-IN" w:bidi="ta-IN"/>
+        </w:rPr>
+        <w:t xml:space="preserve"> OK</w:t>
+      </w:r>
     </w:p>
     <w:p>
       <w:pPr>
@@ -297,6 +360,15 @@
         </w:rPr>
         <w:t>4.5.5.2 :        1       0       0       0       1       0       0       0       23      25      26</w:t>
       </w:r>
+      <w:r>
+        <w:rPr>
+          <w:rFonts w:eastAsia="Times New Roman" w:cs="Arial"/>
+          <w:sz w:val="24"/>
+          <w:szCs w:val="24"/>
+          <w:lang w:val="en-IN" w:eastAsia="en-IN" w:bidi="ta-IN"/>
+        </w:rPr>
+        <w:t xml:space="preserve"> Ok</w:t>
+      </w:r>
     </w:p>
     <w:p>
       <w:pPr>
@@ -317,6 +389,15 @@
         </w:rPr>
         <w:t>4.5.6.1 :        6       0       0       0       0       0       0       0       44      50      56</w:t>
       </w:r>
+      <w:r>
+        <w:rPr>
+          <w:rFonts w:eastAsia="Times New Roman" w:cs="Arial"/>
+          <w:sz w:val="24"/>
+          <w:szCs w:val="24"/>
+          <w:lang w:val="en-IN" w:eastAsia="en-IN" w:bidi="ta-IN"/>
+        </w:rPr>
+        <w:t xml:space="preserve"> OK</w:t>
+      </w:r>
     </w:p>
     <w:p>
       <w:pPr>
@@ -337,6 +418,15 @@
         </w:rPr>
         <w:t>4.5.6.2 :        4       0       0       0       1       0       0       0       20      25      29</w:t>
       </w:r>
+      <w:r>
+        <w:rPr>
+          <w:rFonts w:eastAsia="Times New Roman" w:cs="Arial"/>
+          <w:sz w:val="24"/>
+          <w:szCs w:val="24"/>
+          <w:lang w:val="en-IN" w:eastAsia="en-IN" w:bidi="ta-IN"/>
+        </w:rPr>
+        <w:t xml:space="preserve"> OK</w:t>
+      </w:r>
     </w:p>
     <w:p>
       <w:pPr>
@@ -357,6 +447,15 @@
         </w:rPr>
         <w:t>4.5.7.1 :        8       0       0       0       0       0       0       0       42      50      58</w:t>
       </w:r>
+      <w:r>
+        <w:rPr>
+          <w:rFonts w:eastAsia="Times New Roman" w:cs="Arial"/>
+          <w:sz w:val="24"/>
+          <w:szCs w:val="24"/>
+          <w:lang w:val="en-IN" w:eastAsia="en-IN" w:bidi="ta-IN"/>
+        </w:rPr>
+        <w:t xml:space="preserve"> OK</w:t>
+      </w:r>
     </w:p>
     <w:p>
       <w:pPr>
@@ -377,6 +476,15 @@
         </w:rPr>
         <w:t>4.5.7.2 :        3       0       0       0       1       0       0       0       26      30      33</w:t>
       </w:r>
+      <w:r>
+        <w:rPr>
+          <w:rFonts w:eastAsia="Times New Roman" w:cs="Arial"/>
+          <w:sz w:val="24"/>
+          <w:szCs w:val="24"/>
+          <w:lang w:val="en-IN" w:eastAsia="en-IN" w:bidi="ta-IN"/>
+        </w:rPr>
+        <w:t xml:space="preserve"> Ok</w:t>
+      </w:r>
     </w:p>
     <w:p>
       <w:pPr>
@@ -397,6 +505,15 @@
         </w:rPr>
         <w:t>4.5.8.1 :        9       0       0       0       0       0       0       0       41      50      59</w:t>
       </w:r>
+      <w:r>
+        <w:rPr>
+          <w:rFonts w:eastAsia="Times New Roman" w:cs="Arial"/>
+          <w:sz w:val="24"/>
+          <w:szCs w:val="24"/>
+          <w:lang w:val="en-IN" w:eastAsia="en-IN" w:bidi="ta-IN"/>
+        </w:rPr>
+        <w:t xml:space="preserve"> OK</w:t>
+      </w:r>
     </w:p>
     <w:p>
       <w:pPr>
@@ -417,6 +534,15 @@
         </w:rPr>
         <w:t>4.5.8.2 :        5       0       0       0       1       0       0       0       24      30      35</w:t>
       </w:r>
+      <w:r>
+        <w:rPr>
+          <w:rFonts w:eastAsia="Times New Roman" w:cs="Arial"/>
+          <w:sz w:val="24"/>
+          <w:szCs w:val="24"/>
+          <w:lang w:val="en-IN" w:eastAsia="en-IN" w:bidi="ta-IN"/>
+        </w:rPr>
+        <w:t xml:space="preserve"> OK</w:t>
+      </w:r>
     </w:p>
     <w:p>
       <w:pPr>
@@ -437,6 +563,15 @@
         </w:rPr>
         <w:t>4.5.9.1 :        4       0       0       0       0       0       0       0       46      50      54</w:t>
       </w:r>
+      <w:r>
+        <w:rPr>
+          <w:rFonts w:eastAsia="Times New Roman" w:cs="Arial"/>
+          <w:sz w:val="24"/>
+          <w:szCs w:val="24"/>
+          <w:lang w:val="en-IN" w:eastAsia="en-IN" w:bidi="ta-IN"/>
+        </w:rPr>
+        <w:t xml:space="preserve"> OK</w:t>
+      </w:r>
     </w:p>
     <w:p>
       <w:pPr>
@@ -457,6 +592,15 @@
         </w:rPr>
         <w:t>4.5.9.2 :        9       1       0       0       1       0       0       0       24      33      41</w:t>
       </w:r>
+      <w:r>
+        <w:rPr>
+          <w:rFonts w:eastAsia="Times New Roman" w:cs="Arial"/>
+          <w:sz w:val="24"/>
+          <w:szCs w:val="24"/>
+          <w:lang w:val="en-IN" w:eastAsia="en-IN" w:bidi="ta-IN"/>
+        </w:rPr>
+        <w:t xml:space="preserve"> OK</w:t>
+      </w:r>
     </w:p>
     <w:p>
       <w:pPr>
@@ -477,6 +621,15 @@
         </w:rPr>
         <w:t>4.5.10.1 :       5       2       1       0       5       1       0       0       41      50      54</w:t>
       </w:r>
+      <w:r>
+        <w:rPr>
+          <w:rFonts w:eastAsia="Times New Roman" w:cs="Arial"/>
+          <w:sz w:val="24"/>
+          <w:szCs w:val="24"/>
+          <w:lang w:val="en-IN" w:eastAsia="en-IN" w:bidi="ta-IN"/>
+        </w:rPr>
+        <w:t xml:space="preserve"> OK</w:t>
+      </w:r>
     </w:p>
     <w:p>
       <w:pPr>
@@ -497,6 +650,15 @@
         </w:rPr>
         <w:t>4.5.10.2 :       4       2       0       0       4       0       0       1       44      50      52</w:t>
       </w:r>
+      <w:r>
+        <w:rPr>
+          <w:rFonts w:eastAsia="Times New Roman" w:cs="Arial"/>
+          <w:sz w:val="24"/>
+          <w:szCs w:val="24"/>
+          <w:lang w:val="en-IN" w:eastAsia="en-IN" w:bidi="ta-IN"/>
+        </w:rPr>
+        <w:t xml:space="preserve"> OK</w:t>
+      </w:r>
     </w:p>
     <w:p>
       <w:pPr>
@@ -517,6 +679,15 @@
         </w:rPr>
         <w:t>4.5.10.3 :       4       1       1       0       5       0       0       2       41      50      54</w:t>
       </w:r>
+      <w:r>
+        <w:rPr>
+          <w:rFonts w:eastAsia="Times New Roman" w:cs="Arial"/>
+          <w:sz w:val="24"/>
+          <w:szCs w:val="24"/>
+          <w:lang w:val="en-IN" w:eastAsia="en-IN" w:bidi="ta-IN"/>
+        </w:rPr>
+        <w:t xml:space="preserve"> OK</w:t>
+      </w:r>
     </w:p>
     <w:p>
       <w:pPr>
@@ -537,6 +708,15 @@
         </w:rPr>
         <w:t>4.5.10.4 :       8       1       0       0       5       3       0       1       38      50      57</w:t>
       </w:r>
+      <w:r>
+        <w:rPr>
+          <w:rFonts w:eastAsia="Times New Roman" w:cs="Arial"/>
+          <w:sz w:val="24"/>
+          <w:szCs w:val="24"/>
+          <w:lang w:val="en-IN" w:eastAsia="en-IN" w:bidi="ta-IN"/>
+        </w:rPr>
+        <w:t xml:space="preserve"> OK</w:t>
+      </w:r>
     </w:p>
     <w:p>
       <w:pPr>
@@ -557,6 +737,15 @@
         </w:rPr>
         <w:t>4.5.10.5 :       5       1       0       0       5       1       0       0       20      29      33</w:t>
       </w:r>
+      <w:r>
+        <w:rPr>
+          <w:rFonts w:eastAsia="Times New Roman" w:cs="Arial"/>
+          <w:sz w:val="24"/>
+          <w:szCs w:val="24"/>
+          <w:lang w:val="en-IN" w:eastAsia="en-IN" w:bidi="ta-IN"/>
+        </w:rPr>
+        <w:t xml:space="preserve"> Ok</w:t>
+      </w:r>
     </w:p>
     <w:p>
       <w:pPr>
@@ -577,6 +766,15 @@
         </w:rPr>
         <w:t>4.5.11.1 :       13      2       0       0       9       3       1       0       30      50      61</w:t>
       </w:r>
+      <w:r>
+        <w:rPr>
+          <w:rFonts w:eastAsia="Times New Roman" w:cs="Arial"/>
+          <w:sz w:val="24"/>
+          <w:szCs w:val="24"/>
+          <w:lang w:val="en-IN" w:eastAsia="en-IN" w:bidi="ta-IN"/>
+        </w:rPr>
+        <w:t xml:space="preserve"> Ok</w:t>
+      </w:r>
     </w:p>
     <w:p>
       <w:pPr>
@@ -596,6 +794,15 @@
           <w:lang w:val="en-IN" w:eastAsia="en-IN" w:bidi="ta-IN"/>
         </w:rPr>
         <w:t>4.5.11.2 :       5       2       0       0       4       1       0       0       49      56      59</w:t>
+      </w:r>
+      <w:r>
+        <w:rPr>
+          <w:rFonts w:eastAsia="Times New Roman" w:cs="Arial"/>
+          <w:sz w:val="24"/>
+          <w:szCs w:val="24"/>
+          <w:lang w:val="en-IN" w:eastAsia="en-IN" w:bidi="ta-IN"/>
+        </w:rPr>
+        <w:t xml:space="preserve"> OK</w:t>
       </w:r>
     </w:p>
     <w:p>

</xml_diff>